<commit_message>
Minor changes to header spacing
</commit_message>
<xml_diff>
--- a/final/Rukmal Weerawarana - Resume.docx
+++ b/final/Rukmal Weerawarana - Resume.docx
@@ -349,28 +349,17 @@
       <w:pPr>
         <w:widowControl w:val="0"/>
         <w:tabs>
-          <w:tab w:val="left" w:pos="560"/>
-          <w:tab w:val="left" w:pos="1120"/>
-          <w:tab w:val="left" w:pos="1680"/>
-          <w:tab w:val="left" w:pos="2240"/>
-          <w:tab w:val="left" w:pos="2800"/>
-          <w:tab w:val="left" w:pos="3360"/>
-          <w:tab w:val="left" w:pos="3920"/>
-          <w:tab w:val="left" w:pos="4480"/>
-          <w:tab w:val="left" w:pos="5040"/>
-          <w:tab w:val="left" w:pos="5600"/>
-          <w:tab w:val="left" w:pos="6160"/>
-          <w:tab w:val="left" w:pos="6720"/>
-        </w:tabs>
-        <w:autoSpaceDE w:val="0"/>
-        <w:autoSpaceDN w:val="0"/>
-        <w:adjustRightInd w:val="0"/>
-        <w:spacing w:after="200"/>
-        <w:jc w:val="both"/>
-        <w:rPr>
-          <w:rFonts w:ascii="Avenir Next Regular" w:hAnsi="Avenir Next Regular" w:cs="Avenir Next Regular"/>
-          <w:sz w:val="20"/>
-          <w:szCs w:val="20"/>
+          <w:tab w:val="left" w:pos="1000"/>
+        </w:tabs>
+        <w:autoSpaceDE w:val="0"/>
+        <w:autoSpaceDN w:val="0"/>
+        <w:adjustRightInd w:val="0"/>
+        <w:spacing w:line="288" w:lineRule="auto"/>
+        <w:rPr>
+          <w:rFonts w:ascii="Avenir Next Medium" w:hAnsi="Avenir Next Medium" w:cs="Avenir Next Medium"/>
+          <w:color w:val="4D4D4D"/>
+          <w:sz w:val="28"/>
+          <w:szCs w:val="28"/>
         </w:rPr>
       </w:pPr>
     </w:p>
@@ -545,28 +534,17 @@
       <w:pPr>
         <w:widowControl w:val="0"/>
         <w:tabs>
-          <w:tab w:val="left" w:pos="560"/>
-          <w:tab w:val="left" w:pos="1120"/>
-          <w:tab w:val="left" w:pos="1680"/>
-          <w:tab w:val="left" w:pos="2240"/>
-          <w:tab w:val="left" w:pos="2800"/>
-          <w:tab w:val="left" w:pos="3360"/>
-          <w:tab w:val="left" w:pos="3920"/>
-          <w:tab w:val="left" w:pos="4480"/>
-          <w:tab w:val="left" w:pos="5040"/>
-          <w:tab w:val="left" w:pos="5600"/>
-          <w:tab w:val="left" w:pos="6160"/>
-          <w:tab w:val="left" w:pos="6720"/>
-        </w:tabs>
-        <w:autoSpaceDE w:val="0"/>
-        <w:autoSpaceDN w:val="0"/>
-        <w:adjustRightInd w:val="0"/>
-        <w:spacing w:after="200"/>
-        <w:jc w:val="both"/>
-        <w:rPr>
-          <w:rFonts w:ascii="Avenir Next Regular" w:hAnsi="Avenir Next Regular" w:cs="Avenir Next Regular"/>
-          <w:sz w:val="20"/>
-          <w:szCs w:val="20"/>
+          <w:tab w:val="left" w:pos="1000"/>
+        </w:tabs>
+        <w:autoSpaceDE w:val="0"/>
+        <w:autoSpaceDN w:val="0"/>
+        <w:adjustRightInd w:val="0"/>
+        <w:spacing w:line="288" w:lineRule="auto"/>
+        <w:rPr>
+          <w:rFonts w:ascii="Avenir Next Medium" w:hAnsi="Avenir Next Medium" w:cs="Avenir Next Medium"/>
+          <w:color w:val="4D4D4D"/>
+          <w:sz w:val="28"/>
+          <w:szCs w:val="28"/>
         </w:rPr>
       </w:pPr>
     </w:p>
@@ -1212,25 +1190,7 @@
           <w:sz w:val="20"/>
           <w:szCs w:val="20"/>
         </w:rPr>
-        <w:t>, rigorous and academically challenging program of secondary education. For the diploma, I studied Chemistry, Physics and Mathematics at the higher (</w:t>
-      </w:r>
-      <w:proofErr w:type="gramStart"/>
-      <w:r>
-        <w:rPr>
-          <w:rFonts w:ascii="Avenir Next Regular" w:hAnsi="Avenir Next Regular" w:cs="Avenir Next Regular"/>
-          <w:sz w:val="20"/>
-          <w:szCs w:val="20"/>
-        </w:rPr>
-        <w:t>advanced</w:t>
-      </w:r>
-      <w:proofErr w:type="gramEnd"/>
-      <w:r>
-        <w:rPr>
-          <w:rFonts w:ascii="Avenir Next Regular" w:hAnsi="Avenir Next Regular" w:cs="Avenir Next Regular"/>
-          <w:sz w:val="20"/>
-          <w:szCs w:val="20"/>
-        </w:rPr>
-        <w:t>) level, while doing English, Spanish and Geography at the standard level. Additionally, we were also required to complete a personal research project and a philosophy (</w:t>
+        <w:t>, rigorous and academically challenging program of secondary education. For the diploma, I studied Chemistry, Physics and Mathematics at the higher (advanced) level, while doing English, Spanish and Geography at the standard level. Additionally, we were also required to complete a personal research project and a philosophy (</w:t>
       </w:r>
       <w:proofErr w:type="spellStart"/>
       <w:r>
@@ -1308,6 +1268,83 @@
         <w:autoSpaceDE w:val="0"/>
         <w:autoSpaceDN w:val="0"/>
         <w:adjustRightInd w:val="0"/>
+        <w:spacing w:after="200"/>
+        <w:jc w:val="both"/>
+        <w:rPr>
+          <w:rFonts w:ascii="Avenir Next Medium" w:hAnsi="Avenir Next Medium" w:cs="Avenir Next Medium"/>
+          <w:color w:val="4D4D4D"/>
+          <w:sz w:val="28"/>
+          <w:szCs w:val="28"/>
+        </w:rPr>
+      </w:pPr>
+    </w:p>
+    <w:p>
+      <w:pPr>
+        <w:widowControl w:val="0"/>
+        <w:tabs>
+          <w:tab w:val="left" w:pos="560"/>
+          <w:tab w:val="left" w:pos="1120"/>
+          <w:tab w:val="left" w:pos="1680"/>
+          <w:tab w:val="left" w:pos="2240"/>
+          <w:tab w:val="left" w:pos="2800"/>
+          <w:tab w:val="left" w:pos="3360"/>
+          <w:tab w:val="left" w:pos="3920"/>
+          <w:tab w:val="left" w:pos="4480"/>
+          <w:tab w:val="left" w:pos="5040"/>
+          <w:tab w:val="left" w:pos="5600"/>
+          <w:tab w:val="left" w:pos="6160"/>
+          <w:tab w:val="left" w:pos="6720"/>
+        </w:tabs>
+        <w:autoSpaceDE w:val="0"/>
+        <w:autoSpaceDN w:val="0"/>
+        <w:adjustRightInd w:val="0"/>
+        <w:spacing w:after="200"/>
+        <w:jc w:val="both"/>
+        <w:rPr>
+          <w:rFonts w:ascii="Avenir Next Regular" w:hAnsi="Avenir Next Regular" w:cs="Avenir Next Regular"/>
+          <w:sz w:val="20"/>
+          <w:szCs w:val="20"/>
+        </w:rPr>
+      </w:pPr>
+      <w:r>
+        <w:rPr>
+          <w:rFonts w:ascii="Avenir Next Medium" w:hAnsi="Avenir Next Medium" w:cs="Avenir Next Medium"/>
+          <w:color w:val="4D4D4D"/>
+          <w:sz w:val="28"/>
+          <w:szCs w:val="28"/>
+        </w:rPr>
+        <w:t>S</w:t>
+      </w:r>
+      <w:r>
+        <w:rPr>
+          <w:rFonts w:ascii="Avenir Next Medium" w:hAnsi="Avenir Next Medium" w:cs="Avenir Next Medium"/>
+          <w:color w:val="4D4D4D"/>
+          <w:sz w:val="28"/>
+          <w:szCs w:val="28"/>
+        </w:rPr>
+        <w:t>ignificant Activities and Achievements</w:t>
+      </w:r>
+    </w:p>
+    <w:p>
+      <w:pPr>
+        <w:widowControl w:val="0"/>
+        <w:tabs>
+          <w:tab w:val="left" w:pos="560"/>
+          <w:tab w:val="left" w:pos="1120"/>
+          <w:tab w:val="left" w:pos="1680"/>
+          <w:tab w:val="left" w:pos="2240"/>
+          <w:tab w:val="left" w:pos="2800"/>
+          <w:tab w:val="left" w:pos="3360"/>
+          <w:tab w:val="left" w:pos="3920"/>
+          <w:tab w:val="left" w:pos="4480"/>
+          <w:tab w:val="left" w:pos="5040"/>
+          <w:tab w:val="left" w:pos="5600"/>
+          <w:tab w:val="left" w:pos="6160"/>
+          <w:tab w:val="left" w:pos="6720"/>
+        </w:tabs>
+        <w:autoSpaceDE w:val="0"/>
+        <w:autoSpaceDN w:val="0"/>
+        <w:adjustRightInd w:val="0"/>
         <w:spacing w:line="288" w:lineRule="auto"/>
         <w:rPr>
           <w:rFonts w:ascii="Avenir Next Regular" w:hAnsi="Avenir Next Regular" w:cs="Avenir Next Regular"/>
@@ -1318,55 +1355,7 @@
           <w:szCs w:val="16"/>
         </w:rPr>
       </w:pPr>
-    </w:p>
-    <w:p>
-      <w:pPr>
-        <w:widowControl w:val="0"/>
-        <w:tabs>
-          <w:tab w:val="left" w:pos="1000"/>
-        </w:tabs>
-        <w:autoSpaceDE w:val="0"/>
-        <w:autoSpaceDN w:val="0"/>
-        <w:adjustRightInd w:val="0"/>
-        <w:spacing w:line="288" w:lineRule="auto"/>
-        <w:rPr>
-          <w:rFonts w:ascii="Avenir Next Medium" w:hAnsi="Avenir Next Medium" w:cs="Avenir Next Medium"/>
-          <w:color w:val="4D4D4D"/>
-          <w:sz w:val="28"/>
-          <w:szCs w:val="28"/>
-        </w:rPr>
-      </w:pPr>
-      <w:r>
-        <w:rPr>
-          <w:rFonts w:ascii="Avenir Next Medium" w:hAnsi="Avenir Next Medium" w:cs="Avenir Next Medium"/>
-          <w:color w:val="4D4D4D"/>
-          <w:sz w:val="28"/>
-          <w:szCs w:val="28"/>
-        </w:rPr>
-        <w:t>Significant Activities and Achievements</w:t>
-      </w:r>
-    </w:p>
-    <w:p>
-      <w:pPr>
-        <w:widowControl w:val="0"/>
-        <w:tabs>
-          <w:tab w:val="left" w:pos="560"/>
-          <w:tab w:val="left" w:pos="1120"/>
-          <w:tab w:val="left" w:pos="1680"/>
-          <w:tab w:val="left" w:pos="2240"/>
-          <w:tab w:val="left" w:pos="2800"/>
-          <w:tab w:val="left" w:pos="3360"/>
-          <w:tab w:val="left" w:pos="3920"/>
-          <w:tab w:val="left" w:pos="4480"/>
-          <w:tab w:val="left" w:pos="5040"/>
-          <w:tab w:val="left" w:pos="5600"/>
-          <w:tab w:val="left" w:pos="6160"/>
-          <w:tab w:val="left" w:pos="6720"/>
-        </w:tabs>
-        <w:autoSpaceDE w:val="0"/>
-        <w:autoSpaceDN w:val="0"/>
-        <w:adjustRightInd w:val="0"/>
-        <w:spacing w:line="288" w:lineRule="auto"/>
+      <w:r>
         <w:rPr>
           <w:rFonts w:ascii="Avenir Next Regular" w:hAnsi="Avenir Next Regular" w:cs="Avenir Next Regular"/>
           <w:b/>
@@ -1375,8 +1364,85 @@
           <w:sz w:val="16"/>
           <w:szCs w:val="16"/>
         </w:rPr>
-      </w:pPr>
-      <w:r>
+        <w:t>President; British School ‘Sixth form’ committee — 07/2012 - 06/2013</w:t>
+      </w:r>
+    </w:p>
+    <w:p>
+      <w:pPr>
+        <w:widowControl w:val="0"/>
+        <w:tabs>
+          <w:tab w:val="left" w:pos="560"/>
+          <w:tab w:val="left" w:pos="1120"/>
+          <w:tab w:val="left" w:pos="1680"/>
+          <w:tab w:val="left" w:pos="2240"/>
+          <w:tab w:val="left" w:pos="2800"/>
+          <w:tab w:val="left" w:pos="3360"/>
+          <w:tab w:val="left" w:pos="3920"/>
+          <w:tab w:val="left" w:pos="4480"/>
+          <w:tab w:val="left" w:pos="5040"/>
+          <w:tab w:val="left" w:pos="5600"/>
+          <w:tab w:val="left" w:pos="6160"/>
+          <w:tab w:val="left" w:pos="6720"/>
+        </w:tabs>
+        <w:autoSpaceDE w:val="0"/>
+        <w:autoSpaceDN w:val="0"/>
+        <w:adjustRightInd w:val="0"/>
+        <w:spacing w:after="200"/>
+        <w:jc w:val="both"/>
+        <w:rPr>
+          <w:rFonts w:ascii="Avenir Next Regular" w:hAnsi="Avenir Next Regular" w:cs="Avenir Next Regular"/>
+          <w:sz w:val="20"/>
+          <w:szCs w:val="20"/>
+        </w:rPr>
+      </w:pPr>
+      <w:r>
+        <w:rPr>
+          <w:rFonts w:ascii="Avenir Next Regular" w:hAnsi="Avenir Next Regular" w:cs="Avenir Next Regular"/>
+          <w:sz w:val="20"/>
+          <w:szCs w:val="20"/>
+        </w:rPr>
+        <w:t xml:space="preserve">Having started off as a member of my High School’s student government the previous year, I discovered that I had both the passion and the drive to lead my school’s student government. I honed my existing leadership skills through this, while </w:t>
+      </w:r>
+      <w:proofErr w:type="gramStart"/>
+      <w:r>
+        <w:rPr>
+          <w:rFonts w:ascii="Avenir Next Regular" w:hAnsi="Avenir Next Regular" w:cs="Avenir Next Regular"/>
+          <w:sz w:val="20"/>
+          <w:szCs w:val="20"/>
+        </w:rPr>
+        <w:t>complimenting  them</w:t>
+      </w:r>
+      <w:proofErr w:type="gramEnd"/>
+      <w:r>
+        <w:rPr>
+          <w:rFonts w:ascii="Avenir Next Regular" w:hAnsi="Avenir Next Regular" w:cs="Avenir Next Regular"/>
+          <w:sz w:val="20"/>
+          <w:szCs w:val="20"/>
+        </w:rPr>
+        <w:t xml:space="preserve"> with multiple new skills.</w:t>
+      </w:r>
+    </w:p>
+    <w:p>
+      <w:pPr>
+        <w:widowControl w:val="0"/>
+        <w:tabs>
+          <w:tab w:val="left" w:pos="560"/>
+          <w:tab w:val="left" w:pos="1120"/>
+          <w:tab w:val="left" w:pos="1680"/>
+          <w:tab w:val="left" w:pos="2240"/>
+          <w:tab w:val="left" w:pos="2800"/>
+          <w:tab w:val="left" w:pos="3360"/>
+          <w:tab w:val="left" w:pos="3920"/>
+          <w:tab w:val="left" w:pos="4480"/>
+          <w:tab w:val="left" w:pos="5040"/>
+          <w:tab w:val="left" w:pos="5600"/>
+          <w:tab w:val="left" w:pos="6160"/>
+          <w:tab w:val="left" w:pos="6720"/>
+        </w:tabs>
+        <w:autoSpaceDE w:val="0"/>
+        <w:autoSpaceDN w:val="0"/>
+        <w:adjustRightInd w:val="0"/>
+        <w:spacing w:line="288" w:lineRule="auto"/>
         <w:rPr>
           <w:rFonts w:ascii="Avenir Next Regular" w:hAnsi="Avenir Next Regular" w:cs="Avenir Next Regular"/>
           <w:b/>
@@ -1385,85 +1451,8 @@
           <w:sz w:val="16"/>
           <w:szCs w:val="16"/>
         </w:rPr>
-        <w:t>President; British School ‘Sixth form’ committee — 07/2012 - 06/2013</w:t>
-      </w:r>
-    </w:p>
-    <w:p>
-      <w:pPr>
-        <w:widowControl w:val="0"/>
-        <w:tabs>
-          <w:tab w:val="left" w:pos="560"/>
-          <w:tab w:val="left" w:pos="1120"/>
-          <w:tab w:val="left" w:pos="1680"/>
-          <w:tab w:val="left" w:pos="2240"/>
-          <w:tab w:val="left" w:pos="2800"/>
-          <w:tab w:val="left" w:pos="3360"/>
-          <w:tab w:val="left" w:pos="3920"/>
-          <w:tab w:val="left" w:pos="4480"/>
-          <w:tab w:val="left" w:pos="5040"/>
-          <w:tab w:val="left" w:pos="5600"/>
-          <w:tab w:val="left" w:pos="6160"/>
-          <w:tab w:val="left" w:pos="6720"/>
-        </w:tabs>
-        <w:autoSpaceDE w:val="0"/>
-        <w:autoSpaceDN w:val="0"/>
-        <w:adjustRightInd w:val="0"/>
-        <w:spacing w:after="200"/>
-        <w:jc w:val="both"/>
-        <w:rPr>
-          <w:rFonts w:ascii="Avenir Next Regular" w:hAnsi="Avenir Next Regular" w:cs="Avenir Next Regular"/>
-          <w:sz w:val="20"/>
-          <w:szCs w:val="20"/>
-        </w:rPr>
-      </w:pPr>
-      <w:r>
-        <w:rPr>
-          <w:rFonts w:ascii="Avenir Next Regular" w:hAnsi="Avenir Next Regular" w:cs="Avenir Next Regular"/>
-          <w:sz w:val="20"/>
-          <w:szCs w:val="20"/>
-        </w:rPr>
-        <w:t xml:space="preserve">Having started off as a member of my High School’s student government the previous year, I discovered that I had both the passion and the drive to lead my school’s student government. I honed my existing leadership skills through this, while </w:t>
-      </w:r>
-      <w:proofErr w:type="gramStart"/>
-      <w:r>
-        <w:rPr>
-          <w:rFonts w:ascii="Avenir Next Regular" w:hAnsi="Avenir Next Regular" w:cs="Avenir Next Regular"/>
-          <w:sz w:val="20"/>
-          <w:szCs w:val="20"/>
-        </w:rPr>
-        <w:t>complimenting  them</w:t>
-      </w:r>
-      <w:proofErr w:type="gramEnd"/>
-      <w:r>
-        <w:rPr>
-          <w:rFonts w:ascii="Avenir Next Regular" w:hAnsi="Avenir Next Regular" w:cs="Avenir Next Regular"/>
-          <w:sz w:val="20"/>
-          <w:szCs w:val="20"/>
-        </w:rPr>
-        <w:t xml:space="preserve"> with multiple new skills.</w:t>
-      </w:r>
-    </w:p>
-    <w:p>
-      <w:pPr>
-        <w:widowControl w:val="0"/>
-        <w:tabs>
-          <w:tab w:val="left" w:pos="560"/>
-          <w:tab w:val="left" w:pos="1120"/>
-          <w:tab w:val="left" w:pos="1680"/>
-          <w:tab w:val="left" w:pos="2240"/>
-          <w:tab w:val="left" w:pos="2800"/>
-          <w:tab w:val="left" w:pos="3360"/>
-          <w:tab w:val="left" w:pos="3920"/>
-          <w:tab w:val="left" w:pos="4480"/>
-          <w:tab w:val="left" w:pos="5040"/>
-          <w:tab w:val="left" w:pos="5600"/>
-          <w:tab w:val="left" w:pos="6160"/>
-          <w:tab w:val="left" w:pos="6720"/>
-        </w:tabs>
-        <w:autoSpaceDE w:val="0"/>
-        <w:autoSpaceDN w:val="0"/>
-        <w:adjustRightInd w:val="0"/>
-        <w:spacing w:line="288" w:lineRule="auto"/>
+      </w:pPr>
+      <w:r>
         <w:rPr>
           <w:rFonts w:ascii="Avenir Next Regular" w:hAnsi="Avenir Next Regular" w:cs="Avenir Next Regular"/>
           <w:b/>
@@ -1472,8 +1461,67 @@
           <w:sz w:val="16"/>
           <w:szCs w:val="16"/>
         </w:rPr>
-      </w:pPr>
-      <w:r>
+        <w:t>Co-Editor of High school yearbook — 10/2011 - 07/2012</w:t>
+      </w:r>
+    </w:p>
+    <w:p>
+      <w:pPr>
+        <w:widowControl w:val="0"/>
+        <w:tabs>
+          <w:tab w:val="left" w:pos="560"/>
+          <w:tab w:val="left" w:pos="1120"/>
+          <w:tab w:val="left" w:pos="1680"/>
+          <w:tab w:val="left" w:pos="2240"/>
+          <w:tab w:val="left" w:pos="2800"/>
+          <w:tab w:val="left" w:pos="3360"/>
+          <w:tab w:val="left" w:pos="3920"/>
+          <w:tab w:val="left" w:pos="4480"/>
+          <w:tab w:val="left" w:pos="5040"/>
+          <w:tab w:val="left" w:pos="5600"/>
+          <w:tab w:val="left" w:pos="6160"/>
+          <w:tab w:val="left" w:pos="6720"/>
+        </w:tabs>
+        <w:autoSpaceDE w:val="0"/>
+        <w:autoSpaceDN w:val="0"/>
+        <w:adjustRightInd w:val="0"/>
+        <w:spacing w:after="200"/>
+        <w:jc w:val="both"/>
+        <w:rPr>
+          <w:rFonts w:ascii="Avenir Next Regular" w:hAnsi="Avenir Next Regular" w:cs="Avenir Next Regular"/>
+          <w:sz w:val="20"/>
+          <w:szCs w:val="20"/>
+        </w:rPr>
+      </w:pPr>
+      <w:r>
+        <w:rPr>
+          <w:rFonts w:ascii="Avenir Next Regular" w:hAnsi="Avenir Next Regular" w:cs="Avenir Next Regular"/>
+          <w:sz w:val="20"/>
+          <w:szCs w:val="20"/>
+        </w:rPr>
+        <w:t>As the co-editor of the single largest publication of my school, this was an experience that tested my leadership and coordination skills. Additionally, as this was my first real leadership opportunity, it played a large role in honing my skills into what they are today.</w:t>
+      </w:r>
+    </w:p>
+    <w:p>
+      <w:pPr>
+        <w:widowControl w:val="0"/>
+        <w:tabs>
+          <w:tab w:val="left" w:pos="560"/>
+          <w:tab w:val="left" w:pos="1120"/>
+          <w:tab w:val="left" w:pos="1680"/>
+          <w:tab w:val="left" w:pos="2240"/>
+          <w:tab w:val="left" w:pos="2800"/>
+          <w:tab w:val="left" w:pos="3360"/>
+          <w:tab w:val="left" w:pos="3920"/>
+          <w:tab w:val="left" w:pos="4480"/>
+          <w:tab w:val="left" w:pos="5040"/>
+          <w:tab w:val="left" w:pos="5600"/>
+          <w:tab w:val="left" w:pos="6160"/>
+          <w:tab w:val="left" w:pos="6720"/>
+        </w:tabs>
+        <w:autoSpaceDE w:val="0"/>
+        <w:autoSpaceDN w:val="0"/>
+        <w:adjustRightInd w:val="0"/>
+        <w:spacing w:line="288" w:lineRule="auto"/>
         <w:rPr>
           <w:rFonts w:ascii="Avenir Next Regular" w:hAnsi="Avenir Next Regular" w:cs="Avenir Next Regular"/>
           <w:b/>
@@ -1482,67 +1530,9 @@
           <w:sz w:val="16"/>
           <w:szCs w:val="16"/>
         </w:rPr>
-        <w:t>Co-Editor of High school yearbook — 10/2011 - 07/2012</w:t>
-      </w:r>
-    </w:p>
-    <w:p>
-      <w:pPr>
-        <w:widowControl w:val="0"/>
-        <w:tabs>
-          <w:tab w:val="left" w:pos="560"/>
-          <w:tab w:val="left" w:pos="1120"/>
-          <w:tab w:val="left" w:pos="1680"/>
-          <w:tab w:val="left" w:pos="2240"/>
-          <w:tab w:val="left" w:pos="2800"/>
-          <w:tab w:val="left" w:pos="3360"/>
-          <w:tab w:val="left" w:pos="3920"/>
-          <w:tab w:val="left" w:pos="4480"/>
-          <w:tab w:val="left" w:pos="5040"/>
-          <w:tab w:val="left" w:pos="5600"/>
-          <w:tab w:val="left" w:pos="6160"/>
-          <w:tab w:val="left" w:pos="6720"/>
-        </w:tabs>
-        <w:autoSpaceDE w:val="0"/>
-        <w:autoSpaceDN w:val="0"/>
-        <w:adjustRightInd w:val="0"/>
-        <w:spacing w:after="200"/>
-        <w:jc w:val="both"/>
-        <w:rPr>
-          <w:rFonts w:ascii="Avenir Next Regular" w:hAnsi="Avenir Next Regular" w:cs="Avenir Next Regular"/>
-          <w:sz w:val="20"/>
-          <w:szCs w:val="20"/>
-        </w:rPr>
-      </w:pPr>
-      <w:r>
-        <w:rPr>
-          <w:rFonts w:ascii="Avenir Next Regular" w:hAnsi="Avenir Next Regular" w:cs="Avenir Next Regular"/>
-          <w:sz w:val="20"/>
-          <w:szCs w:val="20"/>
-        </w:rPr>
-        <w:t>As the co-editor of the single largest publication of my school, this was an experience that tested my leadership and coordination skills. Additionally, as this was my first real leadership opportunity, it played a large role in honing my skills into what they are today.</w:t>
-      </w:r>
-    </w:p>
-    <w:p>
-      <w:pPr>
-        <w:widowControl w:val="0"/>
-        <w:tabs>
-          <w:tab w:val="left" w:pos="560"/>
-          <w:tab w:val="left" w:pos="1120"/>
-          <w:tab w:val="left" w:pos="1680"/>
-          <w:tab w:val="left" w:pos="2240"/>
-          <w:tab w:val="left" w:pos="2800"/>
-          <w:tab w:val="left" w:pos="3360"/>
-          <w:tab w:val="left" w:pos="3920"/>
-          <w:tab w:val="left" w:pos="4480"/>
-          <w:tab w:val="left" w:pos="5040"/>
-          <w:tab w:val="left" w:pos="5600"/>
-          <w:tab w:val="left" w:pos="6160"/>
-          <w:tab w:val="left" w:pos="6720"/>
-        </w:tabs>
-        <w:autoSpaceDE w:val="0"/>
-        <w:autoSpaceDN w:val="0"/>
-        <w:adjustRightInd w:val="0"/>
-        <w:spacing w:line="288" w:lineRule="auto"/>
+      </w:pPr>
+      <w:proofErr w:type="gramStart"/>
+      <w:r>
         <w:rPr>
           <w:rFonts w:ascii="Avenir Next Regular" w:hAnsi="Avenir Next Regular" w:cs="Avenir Next Regular"/>
           <w:b/>
@@ -1551,8 +1541,9 @@
           <w:sz w:val="16"/>
           <w:szCs w:val="16"/>
         </w:rPr>
-      </w:pPr>
-      <w:proofErr w:type="gramStart"/>
+        <w:t>recipient</w:t>
+      </w:r>
+      <w:proofErr w:type="gramEnd"/>
       <w:r>
         <w:rPr>
           <w:rFonts w:ascii="Avenir Next Regular" w:hAnsi="Avenir Next Regular" w:cs="Avenir Next Regular"/>
@@ -1562,10 +1553,67 @@
           <w:sz w:val="16"/>
           <w:szCs w:val="16"/>
         </w:rPr>
-        <w:t>recipient</w:t>
-      </w:r>
-      <w:proofErr w:type="gramEnd"/>
-      <w:r>
+        <w:t xml:space="preserve"> of Two ‘highest achievement’ Awards in physics and mathematics for the BSC class of 2013 — 06/2013</w:t>
+      </w:r>
+    </w:p>
+    <w:p>
+      <w:pPr>
+        <w:widowControl w:val="0"/>
+        <w:tabs>
+          <w:tab w:val="left" w:pos="560"/>
+          <w:tab w:val="left" w:pos="1120"/>
+          <w:tab w:val="left" w:pos="1680"/>
+          <w:tab w:val="left" w:pos="2240"/>
+          <w:tab w:val="left" w:pos="2800"/>
+          <w:tab w:val="left" w:pos="3360"/>
+          <w:tab w:val="left" w:pos="3920"/>
+          <w:tab w:val="left" w:pos="4480"/>
+          <w:tab w:val="left" w:pos="5040"/>
+          <w:tab w:val="left" w:pos="5600"/>
+          <w:tab w:val="left" w:pos="6160"/>
+          <w:tab w:val="left" w:pos="6720"/>
+        </w:tabs>
+        <w:autoSpaceDE w:val="0"/>
+        <w:autoSpaceDN w:val="0"/>
+        <w:adjustRightInd w:val="0"/>
+        <w:spacing w:after="200"/>
+        <w:jc w:val="both"/>
+        <w:rPr>
+          <w:rFonts w:ascii="Avenir Next Regular" w:hAnsi="Avenir Next Regular" w:cs="Avenir Next Regular"/>
+          <w:sz w:val="20"/>
+          <w:szCs w:val="20"/>
+        </w:rPr>
+      </w:pPr>
+      <w:r>
+        <w:rPr>
+          <w:rFonts w:ascii="Avenir Next Regular" w:hAnsi="Avenir Next Regular" w:cs="Avenir Next Regular"/>
+          <w:sz w:val="20"/>
+          <w:szCs w:val="20"/>
+        </w:rPr>
+        <w:t>These awards are presented to a member of the graduating class, as recognition of outstanding performance in physics and mathematics throughout their senior year.</w:t>
+      </w:r>
+    </w:p>
+    <w:p>
+      <w:pPr>
+        <w:widowControl w:val="0"/>
+        <w:tabs>
+          <w:tab w:val="left" w:pos="560"/>
+          <w:tab w:val="left" w:pos="1120"/>
+          <w:tab w:val="left" w:pos="1680"/>
+          <w:tab w:val="left" w:pos="2240"/>
+          <w:tab w:val="left" w:pos="2800"/>
+          <w:tab w:val="left" w:pos="3360"/>
+          <w:tab w:val="left" w:pos="3920"/>
+          <w:tab w:val="left" w:pos="4480"/>
+          <w:tab w:val="left" w:pos="5040"/>
+          <w:tab w:val="left" w:pos="5600"/>
+          <w:tab w:val="left" w:pos="6160"/>
+          <w:tab w:val="left" w:pos="6720"/>
+        </w:tabs>
+        <w:autoSpaceDE w:val="0"/>
+        <w:autoSpaceDN w:val="0"/>
+        <w:adjustRightInd w:val="0"/>
+        <w:spacing w:line="288" w:lineRule="auto"/>
         <w:rPr>
           <w:rFonts w:ascii="Avenir Next Regular" w:hAnsi="Avenir Next Regular" w:cs="Avenir Next Regular"/>
           <w:b/>
@@ -1574,67 +1622,9 @@
           <w:sz w:val="16"/>
           <w:szCs w:val="16"/>
         </w:rPr>
-        <w:t xml:space="preserve"> of Two ‘highest achievement’ Awards in physics and mathematics for the BSC class of 2013 — 06/2013</w:t>
-      </w:r>
-    </w:p>
-    <w:p>
-      <w:pPr>
-        <w:widowControl w:val="0"/>
-        <w:tabs>
-          <w:tab w:val="left" w:pos="560"/>
-          <w:tab w:val="left" w:pos="1120"/>
-          <w:tab w:val="left" w:pos="1680"/>
-          <w:tab w:val="left" w:pos="2240"/>
-          <w:tab w:val="left" w:pos="2800"/>
-          <w:tab w:val="left" w:pos="3360"/>
-          <w:tab w:val="left" w:pos="3920"/>
-          <w:tab w:val="left" w:pos="4480"/>
-          <w:tab w:val="left" w:pos="5040"/>
-          <w:tab w:val="left" w:pos="5600"/>
-          <w:tab w:val="left" w:pos="6160"/>
-          <w:tab w:val="left" w:pos="6720"/>
-        </w:tabs>
-        <w:autoSpaceDE w:val="0"/>
-        <w:autoSpaceDN w:val="0"/>
-        <w:adjustRightInd w:val="0"/>
-        <w:spacing w:after="200"/>
-        <w:jc w:val="both"/>
-        <w:rPr>
-          <w:rFonts w:ascii="Avenir Next Regular" w:hAnsi="Avenir Next Regular" w:cs="Avenir Next Regular"/>
-          <w:sz w:val="20"/>
-          <w:szCs w:val="20"/>
-        </w:rPr>
-      </w:pPr>
-      <w:r>
-        <w:rPr>
-          <w:rFonts w:ascii="Avenir Next Regular" w:hAnsi="Avenir Next Regular" w:cs="Avenir Next Regular"/>
-          <w:sz w:val="20"/>
-          <w:szCs w:val="20"/>
-        </w:rPr>
-        <w:t>These awards are presented to a member of the graduating class, as recognition of outstanding performance in physics and mathematics throughout their senior year.</w:t>
-      </w:r>
-    </w:p>
-    <w:p>
-      <w:pPr>
-        <w:widowControl w:val="0"/>
-        <w:tabs>
-          <w:tab w:val="left" w:pos="560"/>
-          <w:tab w:val="left" w:pos="1120"/>
-          <w:tab w:val="left" w:pos="1680"/>
-          <w:tab w:val="left" w:pos="2240"/>
-          <w:tab w:val="left" w:pos="2800"/>
-          <w:tab w:val="left" w:pos="3360"/>
-          <w:tab w:val="left" w:pos="3920"/>
-          <w:tab w:val="left" w:pos="4480"/>
-          <w:tab w:val="left" w:pos="5040"/>
-          <w:tab w:val="left" w:pos="5600"/>
-          <w:tab w:val="left" w:pos="6160"/>
-          <w:tab w:val="left" w:pos="6720"/>
-        </w:tabs>
-        <w:autoSpaceDE w:val="0"/>
-        <w:autoSpaceDN w:val="0"/>
-        <w:adjustRightInd w:val="0"/>
-        <w:spacing w:line="288" w:lineRule="auto"/>
+      </w:pPr>
+      <w:proofErr w:type="gramStart"/>
+      <w:r>
         <w:rPr>
           <w:rFonts w:ascii="Avenir Next Regular" w:hAnsi="Avenir Next Regular" w:cs="Avenir Next Regular"/>
           <w:b/>
@@ -1643,8 +1633,9 @@
           <w:sz w:val="16"/>
           <w:szCs w:val="16"/>
         </w:rPr>
-      </w:pPr>
-      <w:proofErr w:type="gramStart"/>
+        <w:t>recipient</w:t>
+      </w:r>
+      <w:proofErr w:type="gramEnd"/>
       <w:r>
         <w:rPr>
           <w:rFonts w:ascii="Avenir Next Regular" w:hAnsi="Avenir Next Regular" w:cs="Avenir Next Regular"/>
@@ -1654,18 +1645,6 @@
           <w:sz w:val="16"/>
           <w:szCs w:val="16"/>
         </w:rPr>
-        <w:t>recipient</w:t>
-      </w:r>
-      <w:proofErr w:type="gramEnd"/>
-      <w:r>
-        <w:rPr>
-          <w:rFonts w:ascii="Avenir Next Regular" w:hAnsi="Avenir Next Regular" w:cs="Avenir Next Regular"/>
-          <w:b/>
-          <w:bCs/>
-          <w:color w:val="676767"/>
-          <w:sz w:val="16"/>
-          <w:szCs w:val="16"/>
-        </w:rPr>
         <w:t xml:space="preserve"> of deputy principal’s commendation award — 06/2013</w:t>
       </w:r>
     </w:p>
@@ -1710,28 +1689,17 @@
       <w:pPr>
         <w:widowControl w:val="0"/>
         <w:tabs>
-          <w:tab w:val="left" w:pos="560"/>
-          <w:tab w:val="left" w:pos="1120"/>
-          <w:tab w:val="left" w:pos="1680"/>
-          <w:tab w:val="left" w:pos="2240"/>
-          <w:tab w:val="left" w:pos="2800"/>
-          <w:tab w:val="left" w:pos="3360"/>
-          <w:tab w:val="left" w:pos="3920"/>
-          <w:tab w:val="left" w:pos="4480"/>
-          <w:tab w:val="left" w:pos="5040"/>
-          <w:tab w:val="left" w:pos="5600"/>
-          <w:tab w:val="left" w:pos="6160"/>
-          <w:tab w:val="left" w:pos="6720"/>
-        </w:tabs>
-        <w:autoSpaceDE w:val="0"/>
-        <w:autoSpaceDN w:val="0"/>
-        <w:adjustRightInd w:val="0"/>
-        <w:spacing w:after="200"/>
-        <w:jc w:val="both"/>
-        <w:rPr>
-          <w:rFonts w:ascii="Avenir Next Regular" w:hAnsi="Avenir Next Regular" w:cs="Avenir Next Regular"/>
-          <w:sz w:val="20"/>
-          <w:szCs w:val="20"/>
+          <w:tab w:val="left" w:pos="1000"/>
+        </w:tabs>
+        <w:autoSpaceDE w:val="0"/>
+        <w:autoSpaceDN w:val="0"/>
+        <w:adjustRightInd w:val="0"/>
+        <w:spacing w:line="288" w:lineRule="auto"/>
+        <w:rPr>
+          <w:rFonts w:ascii="Avenir Next Medium" w:hAnsi="Avenir Next Medium" w:cs="Avenir Next Medium"/>
+          <w:color w:val="4D4D4D"/>
+          <w:sz w:val="28"/>
+          <w:szCs w:val="28"/>
         </w:rPr>
       </w:pPr>
     </w:p>
@@ -1921,6 +1889,70 @@
           <w:szCs w:val="16"/>
         </w:rPr>
       </w:pPr>
+    </w:p>
+    <w:p>
+      <w:pPr>
+        <w:widowControl w:val="0"/>
+        <w:tabs>
+          <w:tab w:val="left" w:pos="560"/>
+          <w:tab w:val="left" w:pos="1120"/>
+          <w:tab w:val="left" w:pos="1680"/>
+          <w:tab w:val="left" w:pos="2240"/>
+          <w:tab w:val="left" w:pos="2800"/>
+          <w:tab w:val="left" w:pos="3360"/>
+          <w:tab w:val="left" w:pos="3920"/>
+          <w:tab w:val="left" w:pos="4480"/>
+          <w:tab w:val="left" w:pos="5040"/>
+          <w:tab w:val="left" w:pos="5600"/>
+          <w:tab w:val="left" w:pos="6160"/>
+          <w:tab w:val="left" w:pos="6720"/>
+        </w:tabs>
+        <w:autoSpaceDE w:val="0"/>
+        <w:autoSpaceDN w:val="0"/>
+        <w:adjustRightInd w:val="0"/>
+        <w:spacing w:line="288" w:lineRule="auto"/>
+        <w:rPr>
+          <w:rFonts w:ascii="Avenir Next Regular" w:hAnsi="Avenir Next Regular" w:cs="Avenir Next Regular"/>
+          <w:b/>
+          <w:bCs/>
+          <w:color w:val="676767"/>
+          <w:sz w:val="16"/>
+          <w:szCs w:val="16"/>
+        </w:rPr>
+      </w:pPr>
+    </w:p>
+    <w:p>
+      <w:pPr>
+        <w:widowControl w:val="0"/>
+        <w:tabs>
+          <w:tab w:val="left" w:pos="560"/>
+          <w:tab w:val="left" w:pos="1120"/>
+          <w:tab w:val="left" w:pos="1680"/>
+          <w:tab w:val="left" w:pos="2240"/>
+          <w:tab w:val="left" w:pos="2800"/>
+          <w:tab w:val="left" w:pos="3360"/>
+          <w:tab w:val="left" w:pos="3920"/>
+          <w:tab w:val="left" w:pos="4480"/>
+          <w:tab w:val="left" w:pos="5040"/>
+          <w:tab w:val="left" w:pos="5600"/>
+          <w:tab w:val="left" w:pos="6160"/>
+          <w:tab w:val="left" w:pos="6720"/>
+        </w:tabs>
+        <w:autoSpaceDE w:val="0"/>
+        <w:autoSpaceDN w:val="0"/>
+        <w:adjustRightInd w:val="0"/>
+        <w:spacing w:line="288" w:lineRule="auto"/>
+        <w:rPr>
+          <w:rFonts w:ascii="Avenir Next Regular" w:hAnsi="Avenir Next Regular" w:cs="Avenir Next Regular"/>
+          <w:b/>
+          <w:bCs/>
+          <w:color w:val="676767"/>
+          <w:sz w:val="16"/>
+          <w:szCs w:val="16"/>
+        </w:rPr>
+      </w:pPr>
+      <w:bookmarkStart w:id="0" w:name="_GoBack"/>
+      <w:bookmarkEnd w:id="0"/>
       <w:proofErr w:type="spellStart"/>
       <w:r>
         <w:rPr>
@@ -2226,8 +2258,6 @@
           <w:t>http://github.com/grant/LeapPong</w:t>
         </w:r>
       </w:hyperlink>
-      <w:bookmarkStart w:id="0" w:name="_GoBack"/>
-      <w:bookmarkEnd w:id="0"/>
     </w:p>
     <w:p>
       <w:pPr>
@@ -2413,6 +2443,24 @@
           <w:szCs w:val="28"/>
         </w:rPr>
       </w:pPr>
+    </w:p>
+    <w:p>
+      <w:pPr>
+        <w:widowControl w:val="0"/>
+        <w:tabs>
+          <w:tab w:val="left" w:pos="1000"/>
+        </w:tabs>
+        <w:autoSpaceDE w:val="0"/>
+        <w:autoSpaceDN w:val="0"/>
+        <w:adjustRightInd w:val="0"/>
+        <w:spacing w:line="288" w:lineRule="auto"/>
+        <w:rPr>
+          <w:rFonts w:ascii="Avenir Next Medium" w:hAnsi="Avenir Next Medium" w:cs="Avenir Next Medium"/>
+          <w:color w:val="4D4D4D"/>
+          <w:sz w:val="28"/>
+          <w:szCs w:val="28"/>
+        </w:rPr>
+      </w:pPr>
       <w:r>
         <w:rPr>
           <w:rFonts w:ascii="Avenir Next Medium" w:hAnsi="Avenir Next Medium" w:cs="Avenir Next Medium"/>
@@ -2632,7 +2680,6 @@
       <w:pgMar w:top="1440" w:right="1800" w:bottom="1440" w:left="1800" w:header="708" w:footer="708" w:gutter="0"/>
       <w:cols w:space="708"/>
       <w:docGrid w:linePitch="360"/>
-      <w:printerSettings r:id="rId20"/>
     </w:sectPr>
   </w:body>
 </w:document>

</xml_diff>

<commit_message>
Fixed spelling error in collaborator's name
</commit_message>
<xml_diff>
--- a/final/Rukmal Weerawarana - Resume.docx
+++ b/final/Rukmal Weerawarana - Resume.docx
@@ -1951,8 +1951,6 @@
           <w:szCs w:val="16"/>
         </w:rPr>
       </w:pPr>
-      <w:bookmarkStart w:id="0" w:name="_GoBack"/>
-      <w:bookmarkEnd w:id="0"/>
       <w:proofErr w:type="spellStart"/>
       <w:r>
         <w:rPr>
@@ -2081,7 +2079,31 @@
             <w:szCs w:val="16"/>
             <w:u w:val="single" w:color="676767"/>
           </w:rPr>
-          <w:t>http://github.com/rukmal/UW-OpenData</w:t>
+          <w:t>http://github.com/rukmal/UW-OpenD</w:t>
+        </w:r>
+        <w:r>
+          <w:rPr>
+            <w:rFonts w:ascii="Avenir Next Regular" w:hAnsi="Avenir Next Regular" w:cs="Avenir Next Regular"/>
+            <w:b/>
+            <w:bCs/>
+            <w:color w:val="676767"/>
+            <w:sz w:val="16"/>
+            <w:szCs w:val="16"/>
+            <w:u w:val="single" w:color="676767"/>
+          </w:rPr>
+          <w:t>a</w:t>
+        </w:r>
+        <w:r>
+          <w:rPr>
+            <w:rFonts w:ascii="Avenir Next Regular" w:hAnsi="Avenir Next Regular" w:cs="Avenir Next Regular"/>
+            <w:b/>
+            <w:bCs/>
+            <w:color w:val="676767"/>
+            <w:sz w:val="16"/>
+            <w:szCs w:val="16"/>
+            <w:u w:val="single" w:color="676767"/>
+          </w:rPr>
+          <w:t>ta</w:t>
         </w:r>
       </w:hyperlink>
     </w:p>
@@ -2119,7 +2141,17 @@
           <w:sz w:val="20"/>
           <w:szCs w:val="20"/>
         </w:rPr>
-        <w:t xml:space="preserve">Python APIs for all of the University of Washington’s online services. </w:t>
+        <w:t>Python APIs fo</w:t>
+      </w:r>
+      <w:bookmarkStart w:id="0" w:name="_GoBack"/>
+      <w:bookmarkEnd w:id="0"/>
+      <w:r>
+        <w:rPr>
+          <w:rFonts w:ascii="Avenir Next Regular" w:hAnsi="Avenir Next Regular" w:cs="Avenir Next Regular"/>
+          <w:sz w:val="20"/>
+          <w:szCs w:val="20"/>
+        </w:rPr>
+        <w:t xml:space="preserve">r all of the University of Washington’s online services. </w:t>
       </w:r>
       <w:proofErr w:type="gramStart"/>
       <w:r>
@@ -2149,9 +2181,8 @@
             <w:szCs w:val="20"/>
             <w:u w:val="single"/>
           </w:rPr>
-          <w:t xml:space="preserve"> </w:t>
+          <w:t xml:space="preserve"> Bu</w:t>
         </w:r>
-        <w:proofErr w:type="spellStart"/>
         <w:r>
           <w:rPr>
             <w:rFonts w:ascii="Avenir Next Regular" w:hAnsi="Avenir Next Regular" w:cs="Avenir Next Regular"/>
@@ -2159,9 +2190,17 @@
             <w:szCs w:val="20"/>
             <w:u w:val="single"/>
           </w:rPr>
-          <w:t>Bustein</w:t>
+          <w:t>r</w:t>
         </w:r>
-        <w:proofErr w:type="spellEnd"/>
+        <w:r>
+          <w:rPr>
+            <w:rFonts w:ascii="Avenir Next Regular" w:hAnsi="Avenir Next Regular" w:cs="Avenir Next Regular"/>
+            <w:sz w:val="20"/>
+            <w:szCs w:val="20"/>
+            <w:u w:val="single"/>
+          </w:rPr>
+          <w:t>stein</w:t>
+        </w:r>
       </w:hyperlink>
       <w:r>
         <w:rPr>

</xml_diff>

<commit_message>
Changed description of UW education
</commit_message>
<xml_diff>
--- a/final/Rukmal Weerawarana - Resume.docx
+++ b/final/Rukmal Weerawarana - Resume.docx
@@ -994,7 +994,65 @@
           <w:sz w:val="20"/>
           <w:szCs w:val="20"/>
         </w:rPr>
-        <w:t>I am currently completing the Calculus Series, while beginning the Sophomore-level math track (MATH 124, 125, 126, 307). I have also completed the Introductory Programming classes (CSE 142, 143), and am currently taking Introductory Scientific Computing (AMATH 301).</w:t>
+        <w:t>I am currently</w:t>
+      </w:r>
+      <w:r>
+        <w:rPr>
+          <w:rFonts w:ascii="Avenir Next Regular" w:hAnsi="Avenir Next Regular" w:cs="Avenir Next Regular"/>
+          <w:sz w:val="20"/>
+          <w:szCs w:val="20"/>
+        </w:rPr>
+        <w:t xml:space="preserve"> completing the Calculus Series, while beginning </w:t>
+      </w:r>
+      <w:r>
+        <w:rPr>
+          <w:rFonts w:ascii="Avenir Next Regular" w:hAnsi="Avenir Next Regular" w:cs="Avenir Next Regular"/>
+          <w:sz w:val="20"/>
+          <w:szCs w:val="20"/>
+        </w:rPr>
+        <w:t>sophomore</w:t>
+      </w:r>
+      <w:r>
+        <w:rPr>
+          <w:rFonts w:ascii="Avenir Next Regular" w:hAnsi="Avenir Next Regular" w:cs="Avenir Next Regular"/>
+          <w:sz w:val="20"/>
+          <w:szCs w:val="20"/>
+        </w:rPr>
+        <w:t xml:space="preserve"> math </w:t>
+      </w:r>
+      <w:r>
+        <w:rPr>
+          <w:rFonts w:ascii="Avenir Next Regular" w:hAnsi="Avenir Next Regular" w:cs="Avenir Next Regular"/>
+          <w:sz w:val="20"/>
+          <w:szCs w:val="20"/>
+        </w:rPr>
+        <w:t>(MATH 124, 125, 126, 307). I have also completed the Introductory</w:t>
+      </w:r>
+      <w:bookmarkStart w:id="0" w:name="_GoBack"/>
+      <w:bookmarkEnd w:id="0"/>
+      <w:r>
+        <w:rPr>
+          <w:rFonts w:ascii="Avenir Next Regular" w:hAnsi="Avenir Next Regular" w:cs="Avenir Next Regular"/>
+          <w:sz w:val="20"/>
+          <w:szCs w:val="20"/>
+        </w:rPr>
+        <w:t xml:space="preserve"> Pro</w:t>
+      </w:r>
+      <w:r>
+        <w:rPr>
+          <w:rFonts w:ascii="Avenir Next Regular" w:hAnsi="Avenir Next Regular" w:cs="Avenir Next Regular"/>
+          <w:sz w:val="20"/>
+          <w:szCs w:val="20"/>
+        </w:rPr>
+        <w:t>gramming classes (CSE 142, 143) and the first classes in the Introductory Chemistry (CHEM 142) and Physics (PHYS 121) series</w:t>
+      </w:r>
+      <w:r>
+        <w:rPr>
+          <w:rFonts w:ascii="Avenir Next Regular" w:hAnsi="Avenir Next Regular" w:cs="Avenir Next Regular"/>
+          <w:sz w:val="20"/>
+          <w:szCs w:val="20"/>
+        </w:rPr>
+        <w:t>.</w:t>
       </w:r>
     </w:p>
     <w:p>
@@ -2079,31 +2137,7 @@
             <w:szCs w:val="16"/>
             <w:u w:val="single" w:color="676767"/>
           </w:rPr>
-          <w:t>http://github.com/rukmal/UW-OpenD</w:t>
-        </w:r>
-        <w:r>
-          <w:rPr>
-            <w:rFonts w:ascii="Avenir Next Regular" w:hAnsi="Avenir Next Regular" w:cs="Avenir Next Regular"/>
-            <w:b/>
-            <w:bCs/>
-            <w:color w:val="676767"/>
-            <w:sz w:val="16"/>
-            <w:szCs w:val="16"/>
-            <w:u w:val="single" w:color="676767"/>
-          </w:rPr>
-          <w:t>a</w:t>
-        </w:r>
-        <w:r>
-          <w:rPr>
-            <w:rFonts w:ascii="Avenir Next Regular" w:hAnsi="Avenir Next Regular" w:cs="Avenir Next Regular"/>
-            <w:b/>
-            <w:bCs/>
-            <w:color w:val="676767"/>
-            <w:sz w:val="16"/>
-            <w:szCs w:val="16"/>
-            <w:u w:val="single" w:color="676767"/>
-          </w:rPr>
-          <w:t>ta</w:t>
+          <w:t>http://github.com/rukmal/UW-OpenData</w:t>
         </w:r>
       </w:hyperlink>
     </w:p>
@@ -2141,17 +2175,7 @@
           <w:sz w:val="20"/>
           <w:szCs w:val="20"/>
         </w:rPr>
-        <w:t>Python APIs fo</w:t>
-      </w:r>
-      <w:bookmarkStart w:id="0" w:name="_GoBack"/>
-      <w:bookmarkEnd w:id="0"/>
-      <w:r>
-        <w:rPr>
-          <w:rFonts w:ascii="Avenir Next Regular" w:hAnsi="Avenir Next Regular" w:cs="Avenir Next Regular"/>
-          <w:sz w:val="20"/>
-          <w:szCs w:val="20"/>
-        </w:rPr>
-        <w:t xml:space="preserve">r all of the University of Washington’s online services. </w:t>
+        <w:t xml:space="preserve">Python APIs for all of the University of Washington’s online services. </w:t>
       </w:r>
       <w:proofErr w:type="gramStart"/>
       <w:r>

</xml_diff>

<commit_message>
Changed the major projects area
</commit_message>
<xml_diff>
--- a/final/Rukmal Weerawarana - Resume.docx
+++ b/final/Rukmal Weerawarana - Resume.docx
@@ -1026,17 +1026,7 @@
           <w:sz w:val="20"/>
           <w:szCs w:val="20"/>
         </w:rPr>
-        <w:t>(MATH 124, 125, 126, 307). I have also completed the Introductory</w:t>
-      </w:r>
-      <w:bookmarkStart w:id="0" w:name="_GoBack"/>
-      <w:bookmarkEnd w:id="0"/>
-      <w:r>
-        <w:rPr>
-          <w:rFonts w:ascii="Avenir Next Regular" w:hAnsi="Avenir Next Regular" w:cs="Avenir Next Regular"/>
-          <w:sz w:val="20"/>
-          <w:szCs w:val="20"/>
-        </w:rPr>
-        <w:t xml:space="preserve"> Pro</w:t>
+        <w:t>(MATH 124, 125, 126, 307). I have also completed the Introductory Pro</w:t>
       </w:r>
       <w:r>
         <w:rPr>
@@ -1778,6 +1768,15 @@
           <w:szCs w:val="28"/>
         </w:rPr>
       </w:pPr>
+      <w:r>
+        <w:rPr>
+          <w:rFonts w:ascii="Avenir Next Medium" w:hAnsi="Avenir Next Medium" w:cs="Avenir Next Medium"/>
+          <w:color w:val="4D4D4D"/>
+          <w:sz w:val="28"/>
+          <w:szCs w:val="28"/>
+        </w:rPr>
+        <w:t xml:space="preserve">Major </w:t>
+      </w:r>
       <w:r>
         <w:rPr>
           <w:rFonts w:ascii="Avenir Next Medium" w:hAnsi="Avenir Next Medium" w:cs="Avenir Next Medium"/>
@@ -2175,7 +2174,7 @@
           <w:sz w:val="20"/>
           <w:szCs w:val="20"/>
         </w:rPr>
-        <w:t xml:space="preserve">Python APIs for all of the University of Washington’s online services. </w:t>
+        <w:t xml:space="preserve">Python APIs for all of the University of Washington’s online services. This project is currently being developed by </w:t>
       </w:r>
       <w:proofErr w:type="gramStart"/>
       <w:r>
@@ -2184,57 +2183,9 @@
           <w:sz w:val="20"/>
           <w:szCs w:val="20"/>
         </w:rPr>
-        <w:t xml:space="preserve">This project is currently being developed by myself, </w:t>
+        <w:t xml:space="preserve">myself and </w:t>
       </w:r>
       <w:hyperlink r:id="rId11" w:history="1">
-        <w:proofErr w:type="spellStart"/>
-        <w:r>
-          <w:rPr>
-            <w:rFonts w:ascii="Avenir Next Regular" w:hAnsi="Avenir Next Regular" w:cs="Avenir Next Regular"/>
-            <w:sz w:val="20"/>
-            <w:szCs w:val="20"/>
-            <w:u w:val="single"/>
-          </w:rPr>
-          <w:t>Amit</w:t>
-        </w:r>
-        <w:proofErr w:type="spellEnd"/>
-        <w:r>
-          <w:rPr>
-            <w:rFonts w:ascii="Avenir Next Regular" w:hAnsi="Avenir Next Regular" w:cs="Avenir Next Regular"/>
-            <w:sz w:val="20"/>
-            <w:szCs w:val="20"/>
-            <w:u w:val="single"/>
-          </w:rPr>
-          <w:t xml:space="preserve"> Bu</w:t>
-        </w:r>
-        <w:r>
-          <w:rPr>
-            <w:rFonts w:ascii="Avenir Next Regular" w:hAnsi="Avenir Next Regular" w:cs="Avenir Next Regular"/>
-            <w:sz w:val="20"/>
-            <w:szCs w:val="20"/>
-            <w:u w:val="single"/>
-          </w:rPr>
-          <w:t>r</w:t>
-        </w:r>
-        <w:r>
-          <w:rPr>
-            <w:rFonts w:ascii="Avenir Next Regular" w:hAnsi="Avenir Next Regular" w:cs="Avenir Next Regular"/>
-            <w:sz w:val="20"/>
-            <w:szCs w:val="20"/>
-            <w:u w:val="single"/>
-          </w:rPr>
-          <w:t>stein</w:t>
-        </w:r>
-      </w:hyperlink>
-      <w:r>
-        <w:rPr>
-          <w:rFonts w:ascii="Avenir Next Regular" w:hAnsi="Avenir Next Regular" w:cs="Avenir Next Regular"/>
-          <w:sz w:val="20"/>
-          <w:szCs w:val="20"/>
-        </w:rPr>
-        <w:t xml:space="preserve"> and </w:t>
-      </w:r>
-      <w:hyperlink r:id="rId12" w:history="1">
         <w:r>
           <w:rPr>
             <w:rFonts w:ascii="Avenir Next Regular" w:hAnsi="Avenir Next Regular" w:cs="Avenir Next Regular"/>
@@ -2307,7 +2258,7 @@
         </w:rPr>
         <w:t xml:space="preserve">Leap Pong - JavaScript - </w:t>
       </w:r>
-      <w:hyperlink r:id="rId13" w:history="1">
+      <w:hyperlink r:id="rId12" w:history="1">
         <w:r>
           <w:rPr>
             <w:rFonts w:ascii="Avenir Next Regular" w:hAnsi="Avenir Next Regular" w:cs="Avenir Next Regular"/>
@@ -2358,7 +2309,7 @@
         </w:rPr>
         <w:t xml:space="preserve">Play pong using the Leap Motion with a friend! Multiplayer pong game developed by myself and </w:t>
       </w:r>
-      <w:hyperlink r:id="rId14" w:history="1">
+      <w:hyperlink r:id="rId13" w:history="1">
         <w:r>
           <w:rPr>
             <w:rFonts w:ascii="Avenir Next Regular" w:hAnsi="Avenir Next Regular" w:cs="Avenir Next Regular"/>
@@ -2403,11 +2354,12 @@
           <w:rFonts w:ascii="Avenir Next Regular" w:hAnsi="Avenir Next Regular" w:cs="Avenir Next Regular"/>
           <w:b/>
           <w:bCs/>
-          <w:color w:val="676767"/>
+          <w:color w:val="7F7F7F" w:themeColor="text1" w:themeTint="80"/>
           <w:sz w:val="16"/>
           <w:szCs w:val="16"/>
         </w:rPr>
       </w:pPr>
+      <w:proofErr w:type="spellStart"/>
       <w:r>
         <w:rPr>
           <w:rFonts w:ascii="Avenir Next Regular" w:hAnsi="Avenir Next Regular" w:cs="Avenir Next Regular"/>
@@ -2417,76 +2369,238 @@
           <w:sz w:val="16"/>
           <w:szCs w:val="16"/>
         </w:rPr>
-        <w:t xml:space="preserve">Husky Course Miner - Python - </w:t>
+        <w:t>Spotify</w:t>
+      </w:r>
+      <w:proofErr w:type="spellEnd"/>
+      <w:r>
+        <w:rPr>
+          <w:rFonts w:ascii="Avenir Next Regular" w:hAnsi="Avenir Next Regular" w:cs="Avenir Next Regular"/>
+          <w:b/>
+          <w:bCs/>
+          <w:color w:val="676767"/>
+          <w:sz w:val="16"/>
+          <w:szCs w:val="16"/>
+        </w:rPr>
+        <w:t xml:space="preserve"> Instant - JavaScript –</w:t>
+      </w:r>
+      <w:r>
+        <w:rPr>
+          <w:rFonts w:ascii="Avenir Next Regular" w:hAnsi="Avenir Next Regular" w:cs="Avenir Next Regular"/>
+          <w:b/>
+          <w:bCs/>
+          <w:color w:val="7F7F7F" w:themeColor="text1" w:themeTint="80"/>
+          <w:sz w:val="16"/>
+          <w:szCs w:val="16"/>
+        </w:rPr>
+        <w:t xml:space="preserve"> </w:t>
+      </w:r>
+      <w:hyperlink r:id="rId14" w:history="1">
+        <w:r>
+          <w:rPr>
+            <w:rStyle w:val="Hyperlink"/>
+            <w:rFonts w:ascii="Avenir Next Regular" w:hAnsi="Avenir Next Regular" w:cs="Avenir Next Regular"/>
+            <w:b/>
+            <w:bCs/>
+            <w:color w:val="7F7F7F" w:themeColor="text1" w:themeTint="80"/>
+            <w:sz w:val="16"/>
+            <w:szCs w:val="16"/>
+            <w:u w:color="676767"/>
+          </w:rPr>
+          <w:t>http://rukmal.github.io/SpotifyInstant</w:t>
+        </w:r>
+      </w:hyperlink>
+    </w:p>
+    <w:p>
+      <w:pPr>
+        <w:widowControl w:val="0"/>
+        <w:tabs>
+          <w:tab w:val="left" w:pos="560"/>
+          <w:tab w:val="left" w:pos="1120"/>
+          <w:tab w:val="left" w:pos="1680"/>
+          <w:tab w:val="left" w:pos="2240"/>
+          <w:tab w:val="left" w:pos="2800"/>
+          <w:tab w:val="left" w:pos="3360"/>
+          <w:tab w:val="left" w:pos="3920"/>
+          <w:tab w:val="left" w:pos="4480"/>
+          <w:tab w:val="left" w:pos="5040"/>
+          <w:tab w:val="left" w:pos="5600"/>
+          <w:tab w:val="left" w:pos="6160"/>
+          <w:tab w:val="left" w:pos="6720"/>
+        </w:tabs>
+        <w:autoSpaceDE w:val="0"/>
+        <w:autoSpaceDN w:val="0"/>
+        <w:adjustRightInd w:val="0"/>
+        <w:spacing w:after="200"/>
+        <w:jc w:val="both"/>
+        <w:rPr>
+          <w:rFonts w:ascii="Avenir Next Regular" w:hAnsi="Avenir Next Regular" w:cs="Avenir Next Regular"/>
+          <w:sz w:val="20"/>
+          <w:szCs w:val="20"/>
+        </w:rPr>
+      </w:pPr>
+      <w:proofErr w:type="gramStart"/>
+      <w:r>
+        <w:rPr>
+          <w:rFonts w:ascii="Avenir Next Regular" w:hAnsi="Avenir Next Regular" w:cs="Avenir Next Regular"/>
+          <w:sz w:val="20"/>
+          <w:szCs w:val="20"/>
+        </w:rPr>
+        <w:t xml:space="preserve">Aesthetically beautiful instant search for the </w:t>
+      </w:r>
+      <w:proofErr w:type="spellStart"/>
+      <w:r>
+        <w:rPr>
+          <w:rFonts w:ascii="Avenir Next Regular" w:hAnsi="Avenir Next Regular" w:cs="Avenir Next Regular"/>
+          <w:sz w:val="20"/>
+          <w:szCs w:val="20"/>
+        </w:rPr>
+        <w:t>Spotify</w:t>
+      </w:r>
+      <w:proofErr w:type="spellEnd"/>
+      <w:r>
+        <w:rPr>
+          <w:rFonts w:ascii="Avenir Next Regular" w:hAnsi="Avenir Next Regular" w:cs="Avenir Next Regular"/>
+          <w:sz w:val="20"/>
+          <w:szCs w:val="20"/>
+        </w:rPr>
+        <w:t xml:space="preserve"> music library.</w:t>
+      </w:r>
+      <w:proofErr w:type="gramEnd"/>
+      <w:r>
+        <w:rPr>
+          <w:rFonts w:ascii="Avenir Next Regular" w:hAnsi="Avenir Next Regular" w:cs="Avenir Next Regular"/>
+          <w:sz w:val="20"/>
+          <w:szCs w:val="20"/>
+        </w:rPr>
+        <w:t xml:space="preserve"> This project uses the </w:t>
+      </w:r>
+      <w:proofErr w:type="spellStart"/>
+      <w:r>
+        <w:rPr>
+          <w:rFonts w:ascii="Avenir Next Regular" w:hAnsi="Avenir Next Regular" w:cs="Avenir Next Regular"/>
+          <w:sz w:val="20"/>
+          <w:szCs w:val="20"/>
+        </w:rPr>
+        <w:t>Spotify</w:t>
+      </w:r>
+      <w:proofErr w:type="spellEnd"/>
+      <w:r>
+        <w:rPr>
+          <w:rFonts w:ascii="Avenir Next Regular" w:hAnsi="Avenir Next Regular" w:cs="Avenir Next Regular"/>
+          <w:sz w:val="20"/>
+          <w:szCs w:val="20"/>
+        </w:rPr>
+        <w:t xml:space="preserve"> Metadata API and the </w:t>
+      </w:r>
+      <w:proofErr w:type="spellStart"/>
+      <w:r>
+        <w:rPr>
+          <w:rFonts w:ascii="Avenir Next Regular" w:hAnsi="Avenir Next Regular" w:cs="Avenir Next Regular"/>
+          <w:sz w:val="20"/>
+          <w:szCs w:val="20"/>
+        </w:rPr>
+        <w:t>Spotify</w:t>
+      </w:r>
+      <w:proofErr w:type="spellEnd"/>
+      <w:r>
+        <w:rPr>
+          <w:rFonts w:ascii="Avenir Next Regular" w:hAnsi="Avenir Next Regular" w:cs="Avenir Next Regular"/>
+          <w:sz w:val="20"/>
+          <w:szCs w:val="20"/>
+        </w:rPr>
+        <w:t xml:space="preserve"> Play API to deliver fully functional instant catalog search.</w:t>
+      </w:r>
+    </w:p>
+    <w:p>
+      <w:pPr>
+        <w:widowControl w:val="0"/>
+        <w:tabs>
+          <w:tab w:val="left" w:pos="560"/>
+          <w:tab w:val="left" w:pos="1120"/>
+          <w:tab w:val="left" w:pos="1680"/>
+          <w:tab w:val="left" w:pos="2240"/>
+          <w:tab w:val="left" w:pos="2800"/>
+          <w:tab w:val="left" w:pos="3360"/>
+          <w:tab w:val="left" w:pos="3920"/>
+          <w:tab w:val="left" w:pos="4480"/>
+          <w:tab w:val="left" w:pos="5040"/>
+          <w:tab w:val="left" w:pos="5600"/>
+          <w:tab w:val="left" w:pos="6160"/>
+          <w:tab w:val="left" w:pos="6720"/>
+        </w:tabs>
+        <w:autoSpaceDE w:val="0"/>
+        <w:autoSpaceDN w:val="0"/>
+        <w:adjustRightInd w:val="0"/>
+        <w:spacing w:after="200"/>
+        <w:jc w:val="center"/>
+        <w:rPr>
+          <w:rFonts w:ascii="Avenir Next Regular" w:hAnsi="Avenir Next Regular" w:cs="Avenir Next Regular"/>
+          <w:i/>
+          <w:sz w:val="20"/>
+          <w:szCs w:val="20"/>
+        </w:rPr>
+      </w:pPr>
+      <w:r>
+        <w:rPr>
+          <w:rFonts w:ascii="Avenir Next Regular" w:hAnsi="Avenir Next Regular" w:cs="Avenir Next Regular"/>
+          <w:i/>
+          <w:sz w:val="20"/>
+          <w:szCs w:val="20"/>
+        </w:rPr>
+        <w:t xml:space="preserve">Note: All of my work is Open Source. See my </w:t>
+      </w:r>
+      <w:proofErr w:type="spellStart"/>
+      <w:r>
+        <w:rPr>
+          <w:rFonts w:ascii="Avenir Next Regular" w:hAnsi="Avenir Next Regular" w:cs="Avenir Next Regular"/>
+          <w:i/>
+          <w:sz w:val="20"/>
+          <w:szCs w:val="20"/>
+        </w:rPr>
+        <w:t>GitHub</w:t>
+      </w:r>
+      <w:proofErr w:type="spellEnd"/>
+      <w:r>
+        <w:rPr>
+          <w:rFonts w:ascii="Avenir Next Regular" w:hAnsi="Avenir Next Regular" w:cs="Avenir Next Regular"/>
+          <w:i/>
+          <w:sz w:val="20"/>
+          <w:szCs w:val="20"/>
+        </w:rPr>
+        <w:t xml:space="preserve"> (</w:t>
       </w:r>
       <w:hyperlink r:id="rId15" w:history="1">
         <w:r>
           <w:rPr>
+            <w:rStyle w:val="Hyperlink"/>
             <w:rFonts w:ascii="Avenir Next Regular" w:hAnsi="Avenir Next Regular" w:cs="Avenir Next Regular"/>
-            <w:b/>
-            <w:bCs/>
-            <w:color w:val="676767"/>
-            <w:sz w:val="16"/>
-            <w:szCs w:val="16"/>
-            <w:u w:val="single" w:color="676767"/>
+            <w:i/>
+            <w:color w:val="7F7F7F" w:themeColor="text1" w:themeTint="80"/>
+            <w:sz w:val="20"/>
+            <w:szCs w:val="20"/>
           </w:rPr>
-          <w:t>http://github.com/rukmal/HuskyCourseMiner</w:t>
+          <w:t>http://github.com/rukmal</w:t>
         </w:r>
       </w:hyperlink>
-    </w:p>
-    <w:p>
-      <w:pPr>
-        <w:widowControl w:val="0"/>
-        <w:tabs>
-          <w:tab w:val="left" w:pos="560"/>
-          <w:tab w:val="left" w:pos="1120"/>
-          <w:tab w:val="left" w:pos="1680"/>
-          <w:tab w:val="left" w:pos="2240"/>
-          <w:tab w:val="left" w:pos="2800"/>
-          <w:tab w:val="left" w:pos="3360"/>
-          <w:tab w:val="left" w:pos="3920"/>
-          <w:tab w:val="left" w:pos="4480"/>
-          <w:tab w:val="left" w:pos="5040"/>
-          <w:tab w:val="left" w:pos="5600"/>
-          <w:tab w:val="left" w:pos="6160"/>
-          <w:tab w:val="left" w:pos="6720"/>
-        </w:tabs>
-        <w:autoSpaceDE w:val="0"/>
-        <w:autoSpaceDN w:val="0"/>
-        <w:adjustRightInd w:val="0"/>
-        <w:spacing w:after="200"/>
-        <w:jc w:val="both"/>
-        <w:rPr>
-          <w:rFonts w:ascii="Avenir Next Regular" w:hAnsi="Avenir Next Regular" w:cs="Avenir Next Regular"/>
-          <w:sz w:val="20"/>
-          <w:szCs w:val="20"/>
-        </w:rPr>
-      </w:pPr>
-      <w:r>
-        <w:rPr>
-          <w:rFonts w:ascii="Avenir Next Regular" w:hAnsi="Avenir Next Regular" w:cs="Avenir Next Regular"/>
-          <w:sz w:val="20"/>
-          <w:szCs w:val="20"/>
-        </w:rPr>
-        <w:t xml:space="preserve">Python API to get information about classes at UW, directly from the course catalog. Built using the </w:t>
-      </w:r>
-      <w:proofErr w:type="spellStart"/>
-      <w:r>
-        <w:rPr>
-          <w:rFonts w:ascii="Avenir Next Regular" w:hAnsi="Avenir Next Regular" w:cs="Avenir Next Regular"/>
-          <w:sz w:val="20"/>
-          <w:szCs w:val="20"/>
-        </w:rPr>
-        <w:t>BeautifulSoup</w:t>
-      </w:r>
-      <w:proofErr w:type="spellEnd"/>
-      <w:r>
-        <w:rPr>
-          <w:rFonts w:ascii="Avenir Next Regular" w:hAnsi="Avenir Next Regular" w:cs="Avenir Next Regular"/>
-          <w:sz w:val="20"/>
-          <w:szCs w:val="20"/>
-        </w:rPr>
-        <w:t xml:space="preserve"> library.</w:t>
+      <w:r>
+        <w:rPr>
+          <w:rFonts w:ascii="Avenir Next Regular" w:hAnsi="Avenir Next Regular" w:cs="Avenir Next Regular"/>
+          <w:i/>
+          <w:sz w:val="20"/>
+          <w:szCs w:val="20"/>
+        </w:rPr>
+        <w:t xml:space="preserve">) for </w:t>
+      </w:r>
+      <w:bookmarkStart w:id="0" w:name="_GoBack"/>
+      <w:bookmarkEnd w:id="0"/>
+      <w:r>
+        <w:rPr>
+          <w:rFonts w:ascii="Avenir Next Regular" w:hAnsi="Avenir Next Regular" w:cs="Avenir Next Regular"/>
+          <w:i/>
+          <w:sz w:val="20"/>
+          <w:szCs w:val="20"/>
+        </w:rPr>
+        <w:t>a more comprehensive list.</w:t>
       </w:r>
     </w:p>
     <w:p>

</xml_diff>